<commit_message>
Added charts and worksheets
</commit_message>
<xml_diff>
--- a/translations/en-us/fll/RolesandResponsibilities.docx
+++ b/translations/en-us/fll/RolesandResponsibilities.docx
@@ -414,17 +414,7 @@
                                 <w:sz w:val="32"/>
                                 <w:szCs w:val="32"/>
                               </w:rPr>
-                              <w:t xml:space="preserve"> </w:t>
-                            </w:r>
-                            <w:r>
-                              <w:rPr>
-                                <w:rFonts w:ascii="Avenir Next" w:hAnsi="Avenir Next"/>
-                                <w:b/>
-                                <w:bCs/>
-                                <w:sz w:val="32"/>
-                                <w:szCs w:val="32"/>
-                              </w:rPr>
-                              <w:t>Core Values Team</w:t>
+                              <w:t xml:space="preserve"> Core Values Team</w:t>
                             </w:r>
                           </w:p>
                         </w:txbxContent>
@@ -2634,7 +2624,14 @@
                                 <w:sz w:val="26"/>
                                 <w:szCs w:val="26"/>
                               </w:rPr>
-                              <w:t xml:space="preserve"> up EV3Lessons</w:t>
+                              <w:t xml:space="preserve"> by</w:t>
+                            </w:r>
+                            <w:r>
+                              <w:rPr>
+                                <w:sz w:val="26"/>
+                                <w:szCs w:val="26"/>
+                              </w:rPr>
+                              <w:t xml:space="preserve"> EV3Lessons</w:t>
                             </w:r>
                           </w:p>
                         </w:txbxContent>
@@ -2650,28 +2647,39 @@
           </mc:Choice>
           <mc:Fallback>
             <w:pict>
-              <v:rect id="_x0000_s1043" style="visibility:visible;position:absolute;margin-left:28.1pt;margin-top:740.4pt;width:556.5pt;height:128.0pt;z-index:251673600;mso-position-horizontal:absolute;mso-position-horizontal-relative:page;mso-position-vertical:absolute;mso-position-vertical-relative:page;mso-wrap-distance-left:12.0pt;mso-wrap-distance-top:12.0pt;mso-wrap-distance-right:12.0pt;mso-wrap-distance-bottom:12.0pt;">
-                <v:fill on="f"/>
-                <v:stroke on="f" weight="1.0pt" dashstyle="solid" endcap="flat" miterlimit="400.0%" joinstyle="miter" linestyle="single" startarrow="none" startarrowwidth="medium" startarrowlength="medium" endarrow="none" endarrowwidth="medium" endarrowlength="medium"/>
-                <v:textbox>
+              <v:rect w14:anchorId="15DFB44F" id="_x0000_s1043" style="position:absolute;margin-left:28.15pt;margin-top:740.4pt;width:556.5pt;height:128pt;z-index:251673600;visibility:visible;mso-wrap-style:square;mso-wrap-distance-left:12pt;mso-wrap-distance-top:12pt;mso-wrap-distance-right:12pt;mso-wrap-distance-bottom:12pt;mso-position-horizontal:absolute;mso-position-horizontal-relative:page;mso-position-vertical:absolute;mso-position-vertical-relative:page;v-text-anchor:top" o:gfxdata="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" filled="f" stroked="f" strokeweight="1pt">
+                <v:stroke miterlimit="4"/>
+                <v:textbox inset="4pt,4pt,4pt,4pt">
                   <w:txbxContent>
                     <w:p>
                       <w:pPr>
-                        <w:pStyle w:val="Body 2"/>
+                        <w:pStyle w:val="Body2"/>
                       </w:pPr>
                       <w:r>
                         <w:rPr>
                           <w:sz w:val="26"/>
                           <w:szCs w:val="26"/>
-                          <w:rtl w:val="0"/>
-                          <w:lang w:val="en-US"/>
-                        </w:rPr>
-                        <w:t>Made up EV3Lessons</w:t>
+                        </w:rPr>
+                        <w:t>Made</w:t>
+                      </w:r>
+                      <w:r>
+                        <w:rPr>
+                          <w:sz w:val="26"/>
+                          <w:szCs w:val="26"/>
+                        </w:rPr>
+                        <w:t xml:space="preserve"> by</w:t>
+                      </w:r>
+                      <w:r>
+                        <w:rPr>
+                          <w:sz w:val="26"/>
+                          <w:szCs w:val="26"/>
+                        </w:rPr>
+                        <w:t xml:space="preserve"> EV3Lessons</w:t>
                       </w:r>
                     </w:p>
                   </w:txbxContent>
                 </v:textbox>
-                <w10:wrap type="topAndBottom" side="bothSides" anchorx="page" anchory="page"/>
+                <w10:wrap type="topAndBottom" anchorx="page" anchory="page"/>
               </v:rect>
             </w:pict>
           </mc:Fallback>
@@ -3737,7 +3745,6 @@
                                 <w:sz w:val="28"/>
                               </w:rPr>
                             </w:pPr>
-                            <w:bookmarkStart w:id="0" w:name="_GoBack"/>
                             <w:r>
                               <w:rPr>
                                 <w:color w:val="FFEC1F"/>
@@ -3746,7 +3753,6 @@
                               <w:t>Robot Game</w:t>
                             </w:r>
                           </w:p>
-                          <w:bookmarkEnd w:id="0"/>
                         </w:txbxContent>
                       </wps:txbx>
                       <wps:bodyPr wrap="square" lIns="0" tIns="0" rIns="0" bIns="0" numCol="1" anchor="t">
@@ -4960,7 +4966,23 @@
                                 <w:sz w:val="26"/>
                                 <w:szCs w:val="26"/>
                               </w:rPr>
-                              <w:t>Made up EV3Lessons</w:t>
+                              <w:t>M</w:t>
+                            </w:r>
+                            <w:r>
+                              <w:rPr>
+                                <w:sz w:val="26"/>
+                                <w:szCs w:val="26"/>
+                              </w:rPr>
+                              <w:t>ade by</w:t>
+                            </w:r>
+                            <w:bookmarkStart w:id="0" w:name="_GoBack"/>
+                            <w:bookmarkEnd w:id="0"/>
+                            <w:r>
+                              <w:rPr>
+                                <w:sz w:val="26"/>
+                                <w:szCs w:val="26"/>
+                              </w:rPr>
+                              <w:t xml:space="preserve"> EV3Lessons</w:t>
                             </w:r>
                           </w:p>
                         </w:txbxContent>
@@ -4976,28 +4998,41 @@
           </mc:Choice>
           <mc:Fallback>
             <w:pict>
-              <v:rect id="_x0000_s1052" style="visibility:visible;position:absolute;margin-left:28.1pt;margin-top:740.4pt;width:556.5pt;height:128.0pt;z-index:251682816;mso-position-horizontal:absolute;mso-position-horizontal-relative:page;mso-position-vertical:absolute;mso-position-vertical-relative:page;mso-wrap-distance-left:12.0pt;mso-wrap-distance-top:12.0pt;mso-wrap-distance-right:12.0pt;mso-wrap-distance-bottom:12.0pt;">
-                <v:fill on="f"/>
-                <v:stroke on="f" weight="1.0pt" dashstyle="solid" endcap="flat" miterlimit="400.0%" joinstyle="miter" linestyle="single" startarrow="none" startarrowwidth="medium" startarrowlength="medium" endarrow="none" endarrowwidth="medium" endarrowlength="medium"/>
-                <v:textbox>
+              <v:rect w14:anchorId="67E847CB" id="_x0000_s1052" style="position:absolute;margin-left:28.15pt;margin-top:740.4pt;width:556.5pt;height:128pt;z-index:251682816;visibility:visible;mso-wrap-style:square;mso-wrap-distance-left:12pt;mso-wrap-distance-top:12pt;mso-wrap-distance-right:12pt;mso-wrap-distance-bottom:12pt;mso-position-horizontal:absolute;mso-position-horizontal-relative:page;mso-position-vertical:absolute;mso-position-vertical-relative:page;v-text-anchor:top" o:gfxdata="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" filled="f" stroked="f" strokeweight="1pt">
+                <v:stroke miterlimit="4"/>
+                <v:textbox inset="4pt,4pt,4pt,4pt">
                   <w:txbxContent>
                     <w:p>
                       <w:pPr>
-                        <w:pStyle w:val="Body 2"/>
+                        <w:pStyle w:val="Body2"/>
                       </w:pPr>
                       <w:r>
                         <w:rPr>
                           <w:sz w:val="26"/>
                           <w:szCs w:val="26"/>
-                          <w:rtl w:val="0"/>
-                          <w:lang w:val="en-US"/>
-                        </w:rPr>
-                        <w:t>Made up EV3Lessons</w:t>
+                        </w:rPr>
+                        <w:t>M</w:t>
+                      </w:r>
+                      <w:r>
+                        <w:rPr>
+                          <w:sz w:val="26"/>
+                          <w:szCs w:val="26"/>
+                        </w:rPr>
+                        <w:t>ade by</w:t>
+                      </w:r>
+                      <w:bookmarkStart w:id="1" w:name="_GoBack"/>
+                      <w:bookmarkEnd w:id="1"/>
+                      <w:r>
+                        <w:rPr>
+                          <w:sz w:val="26"/>
+                          <w:szCs w:val="26"/>
+                        </w:rPr>
+                        <w:t xml:space="preserve"> EV3Lessons</w:t>
                       </w:r>
                     </w:p>
                   </w:txbxContent>
                 </v:textbox>
-                <w10:wrap type="topAndBottom" side="bothSides" anchorx="page" anchory="page"/>
+                <w10:wrap type="topAndBottom" anchorx="page" anchory="page"/>
               </v:rect>
             </w:pict>
           </mc:Fallback>

</xml_diff>